<commit_message>
modify doc file for bill pay by ishu
modify doc file for bill pay by ishu
</commit_message>
<xml_diff>
--- a/moneytransfercredentials/MoneyTransferBillPayDetails.docx
+++ b/moneytransfercredentials/MoneyTransferBillPayDetails.docx
@@ -237,7 +237,10 @@
       </w:pPr>
       <w:r>
         <w:lastRenderedPageBreak/>
-        <w:t>Enter mobile number.</w:t>
+        <w:t>Enter mobile number and its showing country code and country flag</w:t>
+      </w:r>
+      <w:r>
+        <w:t>.</w:t>
       </w:r>
     </w:p>
     <w:p>
@@ -1335,13 +1338,8 @@
         <w:pStyle w:val="ListParagraph"/>
         <w:ind w:left="390"/>
       </w:pPr>
-      <w:proofErr w:type="spellStart"/>
-      <w:r>
-        <w:t>cvv</w:t>
-      </w:r>
-      <w:proofErr w:type="spellEnd"/>
-      <w:r>
-        <w:t xml:space="preserve">:- </w:t>
+      <w:r>
+        <w:t xml:space="preserve">cvv:- </w:t>
       </w:r>
     </w:p>
     <w:p>
@@ -1763,6 +1761,7 @@
   <w:style w:type="paragraph" w:default="1" w:styleId="Normal">
     <w:name w:val="Normal"/>
     <w:qFormat/>
+    <w:rsid w:val="005F7432"/>
   </w:style>
   <w:style w:type="character" w:default="1" w:styleId="DefaultParagraphFont">
     <w:name w:val="Default Paragraph Font"/>

</xml_diff>